<commit_message>
Targets Updated To Suit Completions 2/10/18
</commit_message>
<xml_diff>
--- a/website completion targets.docx
+++ b/website completion targets.docx
@@ -1,6 +1,6 @@
 
 <file path=word/document.xml><?xml version="1.0" encoding="utf-8"?>
-<w:document xmlns:wpc="http://schemas.microsoft.com/office/word/2010/wordprocessingCanvas" xmlns:cx="http://schemas.microsoft.com/office/drawing/2014/chartex" xmlns:cx1="http://schemas.microsoft.com/office/drawing/2015/9/8/chartex" xmlns:mc="http://schemas.openxmlformats.org/markup-compatibility/2006" xmlns:o="urn:schemas-microsoft-com:office:office" xmlns:r="http://schemas.openxmlformats.org/officeDocument/2006/relationships" xmlns:m="http://schemas.openxmlformats.org/officeDocument/2006/math" xmlns:v="urn:schemas-microsoft-com:vml" xmlns:wp14="http://schemas.microsoft.com/office/word/2010/wordprocessingDrawing" xmlns:wp="http://schemas.openxmlformats.org/drawingml/2006/wordprocessingDrawing" xmlns:w10="urn:schemas-microsoft-com:office:word" xmlns:w="http://schemas.openxmlformats.org/wordprocessingml/2006/main" xmlns:w14="http://schemas.microsoft.com/office/word/2010/wordml" xmlns:w15="http://schemas.microsoft.com/office/word/2012/wordml" xmlns:w16se="http://schemas.microsoft.com/office/word/2015/wordml/symex" xmlns:wpg="http://schemas.microsoft.com/office/word/2010/wordprocessingGroup" xmlns:wpi="http://schemas.microsoft.com/office/word/2010/wordprocessingInk" xmlns:wne="http://schemas.microsoft.com/office/word/2006/wordml" xmlns:wps="http://schemas.microsoft.com/office/word/2010/wordprocessingShape" mc:Ignorable="w14 w15 w16se wp14">
+<w:document xmlns:wpc="http://schemas.microsoft.com/office/word/2010/wordprocessingCanvas" xmlns:cx="http://schemas.microsoft.com/office/drawing/2014/chartex" xmlns:cx1="http://schemas.microsoft.com/office/drawing/2015/9/8/chartex" xmlns:cx2="http://schemas.microsoft.com/office/drawing/2015/10/21/chartex" xmlns:cx3="http://schemas.microsoft.com/office/drawing/2016/5/9/chartex" xmlns:cx4="http://schemas.microsoft.com/office/drawing/2016/5/10/chartex" xmlns:cx5="http://schemas.microsoft.com/office/drawing/2016/5/11/chartex" xmlns:cx6="http://schemas.microsoft.com/office/drawing/2016/5/12/chartex" xmlns:cx7="http://schemas.microsoft.com/office/drawing/2016/5/13/chartex" xmlns:cx8="http://schemas.microsoft.com/office/drawing/2016/5/14/chartex" xmlns:mc="http://schemas.openxmlformats.org/markup-compatibility/2006" xmlns:aink="http://schemas.microsoft.com/office/drawing/2016/ink" xmlns:am3d="http://schemas.microsoft.com/office/drawing/2017/model3d" xmlns:o="urn:schemas-microsoft-com:office:office" xmlns:r="http://schemas.openxmlformats.org/officeDocument/2006/relationships" xmlns:m="http://schemas.openxmlformats.org/officeDocument/2006/math" xmlns:v="urn:schemas-microsoft-com:vml" xmlns:wp14="http://schemas.microsoft.com/office/word/2010/wordprocessingDrawing" xmlns:wp="http://schemas.openxmlformats.org/drawingml/2006/wordprocessingDrawing" xmlns:w10="urn:schemas-microsoft-com:office:word" xmlns:w="http://schemas.openxmlformats.org/wordprocessingml/2006/main" xmlns:w14="http://schemas.microsoft.com/office/word/2010/wordml" xmlns:w15="http://schemas.microsoft.com/office/word/2012/wordml" xmlns:w16cid="http://schemas.microsoft.com/office/word/2016/wordml/cid" xmlns:w16se="http://schemas.microsoft.com/office/word/2015/wordml/symex" xmlns:wpg="http://schemas.microsoft.com/office/word/2010/wordprocessingGroup" xmlns:wpi="http://schemas.microsoft.com/office/word/2010/wordprocessingInk" xmlns:wne="http://schemas.microsoft.com/office/word/2006/wordml" xmlns:wps="http://schemas.microsoft.com/office/word/2010/wordprocessingShape" mc:Ignorable="w14 w15 w16se w16cid wp14">
   <w:body>
     <w:p>
       <w:pPr>
@@ -627,51 +627,90 @@
               <w:adjustRightInd w:val="0"/>
               <w:rPr>
                 <w:rFonts w:ascii="Tahoma" w:hAnsi="Tahoma" w:cs="Tahoma"/>
-                <w:color w:val="000000"/>
-                <w:szCs w:val="24"/>
-                <w:lang w:eastAsia="en-GB"/>
-              </w:rPr>
-            </w:pPr>
-            <w:r>
-              <w:rPr>
-                <w:rFonts w:ascii="Tahoma" w:hAnsi="Tahoma" w:cs="Tahoma"/>
+                <w:i/>
+                <w:color w:val="000000"/>
+                <w:szCs w:val="24"/>
+                <w:lang w:eastAsia="en-GB"/>
+              </w:rPr>
+            </w:pPr>
+            <w:r>
+              <w:rPr>
+                <w:rFonts w:ascii="Tahoma" w:hAnsi="Tahoma" w:cs="Tahoma"/>
+                <w:i/>
                 <w:color w:val="000000"/>
                 <w:szCs w:val="24"/>
                 <w:lang w:eastAsia="en-GB"/>
               </w:rPr>
               <w:t xml:space="preserve">Computer structure </w:t>
             </w:r>
-          </w:p>
-          <w:p>
-            <w:pPr>
-              <w:autoSpaceDE w:val="0"/>
-              <w:autoSpaceDN w:val="0"/>
-              <w:adjustRightInd w:val="0"/>
-              <w:rPr>
-                <w:rFonts w:ascii="Tahoma" w:hAnsi="Tahoma" w:cs="Tahoma"/>
-                <w:color w:val="000000"/>
-                <w:szCs w:val="24"/>
-                <w:lang w:eastAsia="en-GB"/>
-              </w:rPr>
-            </w:pPr>
-          </w:p>
-          <w:p>
-            <w:pPr>
-              <w:autoSpaceDE w:val="0"/>
-              <w:autoSpaceDN w:val="0"/>
-              <w:adjustRightInd w:val="0"/>
+            <w:r>
+              <w:rPr>
+                <w:rFonts w:ascii="Tahoma" w:hAnsi="Tahoma" w:cs="Tahoma"/>
+                <w:i/>
+                <w:color w:val="000000"/>
+                <w:szCs w:val="24"/>
+                <w:lang w:eastAsia="en-GB"/>
+              </w:rPr>
+              <w:t>(</w:t>
+            </w:r>
+            <w:r>
               <w:rPr>
                 <w:rFonts w:ascii="Tahoma" w:hAnsi="Tahoma" w:cs="Tahoma"/>
                 <w:b/>
-                <w:color w:val="000000"/>
-                <w:szCs w:val="24"/>
-                <w:lang w:eastAsia="en-GB"/>
-              </w:rPr>
-            </w:pPr>
-            <w:r>
+                <w:i/>
+                <w:color w:val="000000"/>
+                <w:szCs w:val="24"/>
+                <w:u w:val="single"/>
+                <w:lang w:eastAsia="en-GB"/>
+              </w:rPr>
+              <w:t>COMPLETE</w:t>
+            </w:r>
+            <w:r>
+              <w:rPr>
+                <w:rFonts w:ascii="Tahoma" w:hAnsi="Tahoma" w:cs="Tahoma"/>
+                <w:i/>
+                <w:color w:val="000000"/>
+                <w:szCs w:val="24"/>
+                <w:lang w:eastAsia="en-GB"/>
+              </w:rPr>
+              <w:t>)</w:t>
+            </w:r>
+          </w:p>
+          <w:p>
+            <w:pPr>
+              <w:autoSpaceDE w:val="0"/>
+              <w:autoSpaceDN w:val="0"/>
+              <w:adjustRightInd w:val="0"/>
+              <w:rPr>
+                <w:rFonts w:ascii="Tahoma" w:hAnsi="Tahoma" w:cs="Tahoma"/>
+                <w:i/>
+                <w:color w:val="000000"/>
+                <w:szCs w:val="24"/>
+                <w:lang w:eastAsia="en-GB"/>
+              </w:rPr>
+            </w:pPr>
+            <w:bookmarkStart w:id="0" w:name="_GoBack"/>
+            <w:bookmarkEnd w:id="0"/>
+          </w:p>
+          <w:p>
+            <w:pPr>
+              <w:autoSpaceDE w:val="0"/>
+              <w:autoSpaceDN w:val="0"/>
+              <w:adjustRightInd w:val="0"/>
               <w:rPr>
                 <w:rFonts w:ascii="Tahoma" w:hAnsi="Tahoma" w:cs="Tahoma"/>
                 <w:b/>
+                <w:i/>
+                <w:color w:val="000000"/>
+                <w:szCs w:val="24"/>
+                <w:lang w:eastAsia="en-GB"/>
+              </w:rPr>
+            </w:pPr>
+            <w:r>
+              <w:rPr>
+                <w:rFonts w:ascii="Tahoma" w:hAnsi="Tahoma" w:cs="Tahoma"/>
+                <w:b/>
+                <w:i/>
                 <w:color w:val="000000"/>
                 <w:szCs w:val="24"/>
                 <w:lang w:eastAsia="en-GB"/>
@@ -691,16 +730,18 @@
               <w:adjustRightInd w:val="0"/>
               <w:rPr>
                 <w:rFonts w:ascii="Tahoma" w:hAnsi="Tahoma" w:cs="Tahoma"/>
-                <w:color w:val="000000"/>
-                <w:szCs w:val="24"/>
-                <w:highlight w:val="green"/>
-                <w:lang w:eastAsia="en-GB"/>
-              </w:rPr>
-            </w:pPr>
-            <w:r>
-              <w:rPr>
-                <w:rFonts w:ascii="Tahoma" w:hAnsi="Tahoma" w:cs="Tahoma"/>
-                <w:color w:val="000000"/>
+                <w:i/>
+                <w:color w:val="000000" w:themeColor="text1"/>
+                <w:szCs w:val="24"/>
+                <w:highlight w:val="green"/>
+                <w:lang w:eastAsia="en-GB"/>
+              </w:rPr>
+            </w:pPr>
+            <w:r>
+              <w:rPr>
+                <w:rFonts w:ascii="Tahoma" w:hAnsi="Tahoma" w:cs="Tahoma"/>
+                <w:i/>
+                <w:color w:val="000000" w:themeColor="text1"/>
                 <w:szCs w:val="24"/>
                 <w:highlight w:val="green"/>
                 <w:lang w:eastAsia="en-GB"/>
@@ -715,18 +756,20 @@
               <w:adjustRightInd w:val="0"/>
               <w:rPr>
                 <w:rFonts w:ascii="Tahoma" w:hAnsi="Tahoma" w:cs="Tahoma"/>
-                <w:color w:val="000000"/>
-                <w:szCs w:val="24"/>
-                <w:highlight w:val="yellow"/>
-                <w:lang w:eastAsia="en-GB"/>
-              </w:rPr>
-            </w:pPr>
-            <w:r>
-              <w:rPr>
-                <w:rFonts w:ascii="Tahoma" w:hAnsi="Tahoma" w:cs="Tahoma"/>
-                <w:color w:val="000000"/>
-                <w:szCs w:val="24"/>
-                <w:highlight w:val="yellow"/>
+                <w:i/>
+                <w:color w:val="000000" w:themeColor="text1"/>
+                <w:szCs w:val="24"/>
+                <w:highlight w:val="green"/>
+                <w:lang w:eastAsia="en-GB"/>
+              </w:rPr>
+            </w:pPr>
+            <w:r>
+              <w:rPr>
+                <w:rFonts w:ascii="Tahoma" w:hAnsi="Tahoma" w:cs="Tahoma"/>
+                <w:i/>
+                <w:color w:val="000000" w:themeColor="text1"/>
+                <w:szCs w:val="24"/>
+                <w:highlight w:val="green"/>
                 <w:lang w:eastAsia="en-GB"/>
               </w:rPr>
               <w:t xml:space="preserve"> processor (registers, ALU, control unit) </w:t>
@@ -739,18 +782,20 @@
               <w:adjustRightInd w:val="0"/>
               <w:rPr>
                 <w:rFonts w:ascii="Tahoma" w:hAnsi="Tahoma" w:cs="Tahoma"/>
-                <w:color w:val="000000"/>
-                <w:szCs w:val="24"/>
-                <w:highlight w:val="yellow"/>
-                <w:lang w:eastAsia="en-GB"/>
-              </w:rPr>
-            </w:pPr>
-            <w:r>
-              <w:rPr>
-                <w:rFonts w:ascii="Tahoma" w:hAnsi="Tahoma" w:cs="Tahoma"/>
-                <w:color w:val="000000"/>
-                <w:szCs w:val="24"/>
-                <w:highlight w:val="yellow"/>
+                <w:i/>
+                <w:color w:val="000000" w:themeColor="text1"/>
+                <w:szCs w:val="24"/>
+                <w:highlight w:val="green"/>
+                <w:lang w:eastAsia="en-GB"/>
+              </w:rPr>
+            </w:pPr>
+            <w:r>
+              <w:rPr>
+                <w:rFonts w:ascii="Tahoma" w:hAnsi="Tahoma" w:cs="Tahoma"/>
+                <w:i/>
+                <w:color w:val="000000" w:themeColor="text1"/>
+                <w:szCs w:val="24"/>
+                <w:highlight w:val="green"/>
                 <w:lang w:eastAsia="en-GB"/>
               </w:rPr>
               <w:t xml:space="preserve"> memory locations with unique addresses </w:t>
@@ -763,18 +808,20 @@
               <w:adjustRightInd w:val="0"/>
               <w:rPr>
                 <w:rFonts w:ascii="Tahoma" w:hAnsi="Tahoma" w:cs="Tahoma"/>
-                <w:color w:val="000000"/>
-                <w:szCs w:val="24"/>
-                <w:highlight w:val="yellow"/>
-                <w:lang w:eastAsia="en-GB"/>
-              </w:rPr>
-            </w:pPr>
-            <w:r>
-              <w:rPr>
-                <w:rFonts w:ascii="Tahoma" w:hAnsi="Tahoma" w:cs="Tahoma"/>
-                <w:color w:val="000000"/>
-                <w:szCs w:val="24"/>
-                <w:highlight w:val="yellow"/>
+                <w:i/>
+                <w:color w:val="000000" w:themeColor="text1"/>
+                <w:szCs w:val="24"/>
+                <w:highlight w:val="green"/>
+                <w:lang w:eastAsia="en-GB"/>
+              </w:rPr>
+            </w:pPr>
+            <w:r>
+              <w:rPr>
+                <w:rFonts w:ascii="Tahoma" w:hAnsi="Tahoma" w:cs="Tahoma"/>
+                <w:i/>
+                <w:color w:val="000000" w:themeColor="text1"/>
+                <w:szCs w:val="24"/>
+                <w:highlight w:val="green"/>
                 <w:lang w:eastAsia="en-GB"/>
               </w:rPr>
               <w:t xml:space="preserve"> buses (data and address) </w:t>
@@ -787,35 +834,47 @@
               <w:adjustRightInd w:val="0"/>
               <w:rPr>
                 <w:rFonts w:ascii="Tahoma" w:hAnsi="Tahoma" w:cs="Tahoma"/>
-                <w:color w:val="000000"/>
-                <w:szCs w:val="24"/>
-                <w:highlight w:val="green"/>
-                <w:lang w:eastAsia="en-GB"/>
-              </w:rPr>
-            </w:pPr>
-          </w:p>
-          <w:p>
-            <w:pPr>
-              <w:autoSpaceDE w:val="0"/>
-              <w:autoSpaceDN w:val="0"/>
-              <w:adjustRightInd w:val="0"/>
-              <w:rPr>
-                <w:rFonts w:ascii="Tahoma" w:hAnsi="Tahoma" w:cs="Tahoma"/>
-                <w:color w:val="000000"/>
-                <w:szCs w:val="24"/>
-                <w:highlight w:val="yellow"/>
-                <w:lang w:eastAsia="en-GB"/>
-              </w:rPr>
-            </w:pPr>
-            <w:r>
-              <w:rPr>
-                <w:rFonts w:ascii="Tahoma" w:hAnsi="Tahoma" w:cs="Tahoma"/>
-                <w:color w:val="000000"/>
-                <w:szCs w:val="24"/>
-                <w:highlight w:val="green"/>
-                <w:lang w:eastAsia="en-GB"/>
-              </w:rPr>
-              <w:t xml:space="preserve">Explain the need for interpreters and compilers to translate high-level program code to binary (machine code instructions). </w:t>
+                <w:i/>
+                <w:color w:val="000000" w:themeColor="text1"/>
+                <w:szCs w:val="24"/>
+                <w:highlight w:val="green"/>
+                <w:lang w:eastAsia="en-GB"/>
+              </w:rPr>
+            </w:pPr>
+          </w:p>
+          <w:p>
+            <w:pPr>
+              <w:autoSpaceDE w:val="0"/>
+              <w:autoSpaceDN w:val="0"/>
+              <w:adjustRightInd w:val="0"/>
+              <w:rPr>
+                <w:rFonts w:ascii="Tahoma" w:hAnsi="Tahoma" w:cs="Tahoma"/>
+                <w:i/>
+                <w:color w:val="FF0000"/>
+                <w:szCs w:val="24"/>
+                <w:lang w:eastAsia="en-GB"/>
+              </w:rPr>
+            </w:pPr>
+            <w:r>
+              <w:rPr>
+                <w:rFonts w:ascii="Tahoma" w:hAnsi="Tahoma" w:cs="Tahoma"/>
+                <w:i/>
+                <w:color w:val="000000" w:themeColor="text1"/>
+                <w:szCs w:val="24"/>
+                <w:highlight w:val="green"/>
+                <w:lang w:eastAsia="en-GB"/>
+              </w:rPr>
+              <w:t>Explain the need for interpreters and compilers to translate high-level program code to binary (machine code instructions).</w:t>
+            </w:r>
+            <w:r>
+              <w:rPr>
+                <w:rFonts w:ascii="Tahoma" w:hAnsi="Tahoma" w:cs="Tahoma"/>
+                <w:i/>
+                <w:color w:val="000000" w:themeColor="text1"/>
+                <w:szCs w:val="24"/>
+                <w:lang w:eastAsia="en-GB"/>
+              </w:rPr>
+              <w:t xml:space="preserve"> </w:t>
             </w:r>
           </w:p>
         </w:tc>
@@ -963,8 +1022,6 @@
               </w:rPr>
               <w:t xml:space="preserve"> power down settings </w:t>
             </w:r>
-            <w:bookmarkStart w:id="0" w:name="_GoBack"/>
-            <w:bookmarkEnd w:id="0"/>
           </w:p>
           <w:p>
             <w:pPr>
@@ -1135,7 +1192,7 @@
 </file>
 
 <file path=word/styles.xml><?xml version="1.0" encoding="utf-8"?>
-<w:styles xmlns:mc="http://schemas.openxmlformats.org/markup-compatibility/2006" xmlns:r="http://schemas.openxmlformats.org/officeDocument/2006/relationships" xmlns:w="http://schemas.openxmlformats.org/wordprocessingml/2006/main" xmlns:w14="http://schemas.microsoft.com/office/word/2010/wordml" xmlns:w15="http://schemas.microsoft.com/office/word/2012/wordml" xmlns:w16se="http://schemas.microsoft.com/office/word/2015/wordml/symex" mc:Ignorable="w14 w15 w16se">
+<w:styles xmlns:mc="http://schemas.openxmlformats.org/markup-compatibility/2006" xmlns:r="http://schemas.openxmlformats.org/officeDocument/2006/relationships" xmlns:w="http://schemas.openxmlformats.org/wordprocessingml/2006/main" xmlns:w14="http://schemas.microsoft.com/office/word/2010/wordml" xmlns:w15="http://schemas.microsoft.com/office/word/2012/wordml" xmlns:w16cid="http://schemas.microsoft.com/office/word/2016/wordml/cid" xmlns:w16se="http://schemas.microsoft.com/office/word/2015/wordml/symex" mc:Ignorable="w14 w15 w16se w16cid">
   <w:docDefaults>
     <w:rPrDefault>
       <w:rPr>
@@ -1145,7 +1202,7 @@
     </w:rPrDefault>
     <w:pPrDefault/>
   </w:docDefaults>
-  <w:latentStyles w:defLockedState="0" w:defUIPriority="99" w:defSemiHidden="0" w:defUnhideWhenUsed="0" w:defQFormat="0" w:count="371">
+  <w:latentStyles w:defLockedState="0" w:defUIPriority="99" w:defSemiHidden="0" w:defUnhideWhenUsed="0" w:defQFormat="0" w:count="375">
     <w:lsdException w:name="Normal" w:uiPriority="0" w:qFormat="1"/>
     <w:lsdException w:name="heading 1" w:uiPriority="9" w:qFormat="1"/>
     <w:lsdException w:name="heading 2" w:semiHidden="1" w:uiPriority="9" w:unhideWhenUsed="1" w:qFormat="1"/>
@@ -1251,7 +1308,6 @@
     <w:lsdException w:name="HTML Sample" w:semiHidden="1" w:unhideWhenUsed="1"/>
     <w:lsdException w:name="HTML Typewriter" w:semiHidden="1" w:unhideWhenUsed="1"/>
     <w:lsdException w:name="HTML Variable" w:semiHidden="1" w:unhideWhenUsed="1"/>
-    <w:lsdException w:name="Normal Table" w:semiHidden="1" w:unhideWhenUsed="1"/>
     <w:lsdException w:name="annotation subject" w:semiHidden="1" w:unhideWhenUsed="1"/>
     <w:lsdException w:name="No List" w:semiHidden="1" w:unhideWhenUsed="1"/>
     <w:lsdException w:name="Outline List 1" w:semiHidden="1" w:unhideWhenUsed="1"/>
@@ -1295,10 +1351,8 @@
     <w:lsdException w:name="Table Elegant" w:semiHidden="1" w:unhideWhenUsed="1"/>
     <w:lsdException w:name="Table Professional" w:semiHidden="1" w:unhideWhenUsed="1"/>
     <w:lsdException w:name="Table Subtle 1" w:semiHidden="1" w:unhideWhenUsed="1"/>
-    <w:lsdException w:name="Table Subtle 2" w:semiHidden="1" w:unhideWhenUsed="1"/>
     <w:lsdException w:name="Table Web 1" w:semiHidden="1" w:unhideWhenUsed="1"/>
     <w:lsdException w:name="Table Web 2" w:semiHidden="1" w:unhideWhenUsed="1"/>
-    <w:lsdException w:name="Table Web 3" w:semiHidden="1" w:unhideWhenUsed="1"/>
     <w:lsdException w:name="Balloon Text" w:semiHidden="1" w:unhideWhenUsed="1"/>
     <w:lsdException w:name="Table Grid" w:uiPriority="59"/>
     <w:lsdException w:name="Table Theme" w:semiHidden="1" w:unhideWhenUsed="1"/>
@@ -1517,6 +1571,10 @@
     <w:lsdException w:name="List Table 5 Dark Accent 6" w:uiPriority="50"/>
     <w:lsdException w:name="List Table 6 Colorful Accent 6" w:uiPriority="51"/>
     <w:lsdException w:name="List Table 7 Colorful Accent 6" w:uiPriority="52"/>
+    <w:lsdException w:name="Mention" w:semiHidden="1" w:unhideWhenUsed="1"/>
+    <w:lsdException w:name="Smart Hyperlink" w:semiHidden="1" w:unhideWhenUsed="1"/>
+    <w:lsdException w:name="Hashtag" w:semiHidden="1" w:unhideWhenUsed="1"/>
+    <w:lsdException w:name="Unresolved Mention" w:semiHidden="1" w:unhideWhenUsed="1"/>
   </w:latentStyles>
   <w:style w:type="paragraph" w:default="1" w:styleId="Normal">
     <w:name w:val="Normal"/>
@@ -1878,7 +1936,7 @@
 </file>
 
 <file path=customXml/itemProps1.xml><?xml version="1.0" encoding="utf-8"?>
-<ds:datastoreItem xmlns:ds="http://schemas.openxmlformats.org/officeDocument/2006/customXml" ds:itemID="{D8B4A845-B75A-4F69-ACD8-F896612A0F1C}">
+<ds:datastoreItem xmlns:ds="http://schemas.openxmlformats.org/officeDocument/2006/customXml" ds:itemID="{B3B7EEDF-05DE-4104-AF33-216ED2CCA118}">
   <ds:schemaRefs>
     <ds:schemaRef ds:uri="http://schemas.openxmlformats.org/officeDocument/2006/bibliography"/>
   </ds:schemaRefs>

</xml_diff>